<commit_message>
update some more files
</commit_message>
<xml_diff>
--- a/999-Misc/Interview_Prep/ML Basics.docx
+++ b/999-Misc/Interview_Prep/ML Basics.docx
@@ -12012,16 +12012,7 @@
       </w:r>
       <w:r>
         <w:lastRenderedPageBreak/>
-        <w:t>y_hat</w:t>
-      </w:r>
-      <w:r>
-        <w:t xml:space="preserve">2, and </w:t>
-      </w:r>
-      <w:r>
-        <w:t>y_hat</w:t>
-      </w:r>
-      <w:r>
-        <w:t xml:space="preserve">3, then </w:t>
+        <w:t xml:space="preserve">y_hat2, and y_hat3, then </w:t>
       </w:r>
       <w:r>
         <w:t xml:space="preserve">average </w:t>
@@ -12675,6 +12666,9 @@
         <w:t>wise split approach</w:t>
       </w:r>
       <w:r>
+        <w:t xml:space="preserve"> (BFS)</w:t>
+      </w:r>
+      <w:r>
         <w:t>*</w:t>
       </w:r>
       <w:r>
@@ -12687,10 +12681,23 @@
         <w:t>a level-wise approach</w:t>
       </w:r>
       <w:r>
+        <w:t xml:space="preserve"> (DFS)</w:t>
+      </w:r>
+      <w:r>
         <w:t>*</w:t>
       </w:r>
       <w:r>
-        <w:t xml:space="preserve"> which is the main factor in achieving higher accuracy. However, it can sometimes lead to overfitting which can be avoided by setting the </w:t>
+        <w:t xml:space="preserve"> </w:t>
+      </w:r>
+      <w:r>
+        <w:rPr>
+          <w:i/>
+          <w:iCs/>
+        </w:rPr>
+        <w:t>which is the main factor in achieving higher accuracy</w:t>
+      </w:r>
+      <w:r>
+        <w:t xml:space="preserve">. However, it can sometimes lead to overfitting which can be avoided by setting the </w:t>
       </w:r>
       <w:proofErr w:type="spellStart"/>
       <w:r>

</xml_diff>

<commit_message>
update some interview notes
</commit_message>
<xml_diff>
--- a/999-Misc/Interview_Prep/ML Basics.docx
+++ b/999-Misc/Interview_Prep/ML Basics.docx
@@ -727,6 +727,9 @@
       <w:r>
         <w:t>Note: the regularization methods can also be applied on logistic regression models.</w:t>
       </w:r>
+      <w:r>
+        <w:t xml:space="preserve"> L1 versus L2 – See Ace the Data Science Interview Page 130 Solution #7.20.</w:t>
+      </w:r>
     </w:p>
     <w:p>
       <w:pPr>
@@ -1207,7 +1210,7 @@
       <w:pPr>
         <w:spacing w:line="276" w:lineRule="auto"/>
       </w:pPr>
-      <w:hyperlink r:id="rId7" w:history="1">
+      <w:hyperlink r:id="rId8" w:history="1">
         <w:r>
           <w:rPr>
             <w:rStyle w:val="Hyperlink"/>
@@ -1272,7 +1275,11 @@
         <w:t xml:space="preserve"> which we are trying to predict.</w:t>
       </w:r>
       <w:r>
-        <w:t xml:space="preserve"> Of course you only have one model so talking about expected or average prediction values might seem a little strange. However, imagine you could repeat the whole model building process more than once: each time you gather new data and run a new analysis creating a new model. Due to randomness in the underlying data sets, the resulting models </w:t>
+        <w:t xml:space="preserve"> Of course you only have one model so talking about expected or average prediction values might seem a little strange. However, imagine you could repeat the whole model building process more than once: each time you gather new data and run a new analysis creating a new model. Due to randomness in the underlying data sets, the </w:t>
+      </w:r>
+      <w:r>
+        <w:lastRenderedPageBreak/>
+        <w:t xml:space="preserve">resulting models </w:t>
       </w:r>
       <w:r>
         <w:t>will have a range of predictions. Bias measures how far off in general these models' predictions are from the correct value.</w:t>
@@ -1292,7 +1299,6 @@
           <w:b/>
           <w:bCs/>
         </w:rPr>
-        <w:lastRenderedPageBreak/>
         <w:t>Error due to Variance</w:t>
       </w:r>
       <w:r>
@@ -2180,7 +2186,7 @@
                     <pic:cNvPicPr/>
                   </pic:nvPicPr>
                   <pic:blipFill>
-                    <a:blip r:embed="rId8"/>
+                    <a:blip r:embed="rId9"/>
                     <a:stretch>
                       <a:fillRect/>
                     </a:stretch>
@@ -2253,7 +2259,7 @@
                     <pic:cNvPicPr/>
                   </pic:nvPicPr>
                   <pic:blipFill>
-                    <a:blip r:embed="rId9"/>
+                    <a:blip r:embed="rId10"/>
                     <a:stretch>
                       <a:fillRect/>
                     </a:stretch>
@@ -2418,7 +2424,7 @@
                     </pic:cNvPicPr>
                   </pic:nvPicPr>
                   <pic:blipFill>
-                    <a:blip r:embed="rId10" cstate="print">
+                    <a:blip r:embed="rId11" cstate="print">
                       <a:extLst>
                         <a:ext uri="{28A0092B-C50C-407E-A947-70E740481C1C}">
                           <a14:useLocalDpi xmlns:a14="http://schemas.microsoft.com/office/drawing/2010/main" val="0"/>
@@ -2900,7 +2906,7 @@
                     </pic:cNvPicPr>
                   </pic:nvPicPr>
                   <pic:blipFill>
-                    <a:blip r:embed="rId11" cstate="print">
+                    <a:blip r:embed="rId12" cstate="print">
                       <a:extLst>
                         <a:ext uri="{28A0092B-C50C-407E-A947-70E740481C1C}">
                           <a14:useLocalDpi xmlns:a14="http://schemas.microsoft.com/office/drawing/2010/main" val="0"/>
@@ -3129,7 +3135,7 @@
           <w:color w:val="222222"/>
         </w:rPr>
       </w:pPr>
-      <w:hyperlink r:id="rId12" w:tgtFrame="_blank" w:history="1">
+      <w:hyperlink r:id="rId13" w:tgtFrame="_blank" w:history="1">
         <w:r>
           <w:rPr>
             <w:rStyle w:val="Hyperlink"/>
@@ -4144,7 +4150,7 @@
       <w:pPr>
         <w:pStyle w:val="Heading2"/>
       </w:pPr>
-      <w:hyperlink r:id="rId13" w:history="1">
+      <w:hyperlink r:id="rId14" w:history="1">
         <w:r>
           <w:rPr>
             <w:rStyle w:val="Hyperlink"/>
@@ -12474,7 +12480,7 @@
                     </pic:cNvPicPr>
                   </pic:nvPicPr>
                   <pic:blipFill>
-                    <a:blip r:embed="rId14" cstate="print">
+                    <a:blip r:embed="rId15" cstate="print">
                       <a:extLst>
                         <a:ext uri="{28A0092B-C50C-407E-A947-70E740481C1C}">
                           <a14:useLocalDpi xmlns:a14="http://schemas.microsoft.com/office/drawing/2010/main" val="0"/>
@@ -15765,7 +15771,7 @@
       <w:r>
         <w:t xml:space="preserve"> (</w:t>
       </w:r>
-      <w:hyperlink r:id="rId15" w:history="1">
+      <w:hyperlink r:id="rId16" w:history="1">
         <w:r>
           <w:rPr>
             <w:rStyle w:val="Hyperlink"/>
@@ -16093,7 +16099,7 @@
       <w:r>
         <w:t xml:space="preserve"> (</w:t>
       </w:r>
-      <w:hyperlink r:id="rId16" w:history="1">
+      <w:hyperlink r:id="rId17" w:history="1">
         <w:r>
           <w:rPr>
             <w:rStyle w:val="Hyperlink"/>
@@ -18113,139 +18119,739 @@
       </w:r>
     </w:p>
     <w:p/>
-    <w:p/>
-    <w:p/>
-    <w:p/>
-    <w:p/>
-    <w:p>
-      <w:pPr>
-        <w:spacing w:line="276" w:lineRule="auto"/>
-      </w:pPr>
-      <w:r>
-        <w:t>Neural Network Embeddings Explained</w:t>
-      </w:r>
-    </w:p>
-    <w:p>
-      <w:pPr>
-        <w:spacing w:line="276" w:lineRule="auto"/>
-      </w:pPr>
-      <w:r>
-        <w:t>An embedding is a mapping of a discrete — categorical — variable to a vector of continuous numbers.</w:t>
-      </w:r>
-    </w:p>
-    <w:p>
-      <w:pPr>
-        <w:spacing w:line="276" w:lineRule="auto"/>
-      </w:pPr>
-      <w:hyperlink r:id="rId17" w:history="1">
-        <w:r>
+    <w:p>
+      <w:pPr>
+        <w:pStyle w:val="Heading2"/>
+      </w:pPr>
+      <w:r>
+        <w:t>Central limit theorem</w:t>
+      </w:r>
+    </w:p>
+    <w:p>
+      <w:r>
+        <w:t>In probability theory, the central limit theorem (CLT) establishes that, in many situations, when independent random variables are summed up, their properly normalized sum tends toward a normal distribution even if the original variables themselves are not normally distributed.</w:t>
+      </w:r>
+    </w:p>
+    <w:p>
+      <w:r>
+        <w:t xml:space="preserve"> </w:t>
+      </w:r>
+    </w:p>
+    <w:p>
+      <w:r>
+        <w:t xml:space="preserve">If </w:t>
+      </w:r>
+      <m:oMath>
+        <m:sSub>
+          <m:sSubPr>
+            <m:ctrlPr>
+              <w:rPr>
+                <w:rFonts w:ascii="Cambria Math" w:hAnsi="Cambria Math"/>
+                <w:i/>
+              </w:rPr>
+            </m:ctrlPr>
+          </m:sSubPr>
+          <m:e>
+            <m:r>
+              <w:rPr>
+                <w:rFonts w:ascii="Cambria Math" w:hAnsi="Cambria Math"/>
+              </w:rPr>
+              <m:t>X</m:t>
+            </m:r>
+          </m:e>
+          <m:sub>
+            <m:r>
+              <w:rPr>
+                <w:rFonts w:ascii="Cambria Math" w:hAnsi="Cambria Math"/>
+              </w:rPr>
+              <m:t>1</m:t>
+            </m:r>
+          </m:sub>
+        </m:sSub>
+        <m:r>
           <w:rPr>
-            <w:rStyle w:val="Hyperlink"/>
+            <w:rFonts w:ascii="Cambria Math" w:hAnsi="Cambria Math"/>
           </w:rPr>
-          <w:t>https://towardsdatascience.com/neural-network-embeddings-explained-4d028e6f0526</w:t>
-        </w:r>
-      </w:hyperlink>
-    </w:p>
-    <w:p>
-      <w:pPr>
-        <w:spacing w:line="276" w:lineRule="auto"/>
-      </w:pPr>
-    </w:p>
-    <w:p>
-      <w:pPr>
-        <w:spacing w:line="276" w:lineRule="auto"/>
-      </w:pPr>
-      <w:r>
-        <w:t>Embedding versus one-hot encoding</w:t>
-      </w:r>
-    </w:p>
-    <w:p>
-      <w:pPr>
-        <w:spacing w:line="276" w:lineRule="auto"/>
-      </w:pPr>
-      <w:r>
-        <w:t>The one-hot encoding technique has two main drawbacks:</w:t>
-      </w:r>
-    </w:p>
-    <w:p>
-      <w:pPr>
-        <w:pStyle w:val="ListParagraph"/>
-        <w:numPr>
-          <w:ilvl w:val="0"/>
-          <w:numId w:val="2"/>
-        </w:numPr>
-        <w:spacing w:line="276" w:lineRule="auto"/>
-      </w:pPr>
-      <w:r>
-        <w:t>For high-cardinality variables — those with many unique categories — the dimensionality of the transformed vector becomes unmanageable.</w:t>
-      </w:r>
-    </w:p>
-    <w:p>
-      <w:pPr>
-        <w:pStyle w:val="ListParagraph"/>
-        <w:numPr>
-          <w:ilvl w:val="0"/>
-          <w:numId w:val="2"/>
-        </w:numPr>
-        <w:spacing w:line="276" w:lineRule="auto"/>
-      </w:pPr>
-      <w:r>
-        <w:t>The mapping is completely uninformed: “similar” categories are not placed closer to each other in embedding space.</w:t>
-      </w:r>
-    </w:p>
-    <w:p>
-      <w:pPr>
-        <w:spacing w:line="276" w:lineRule="auto"/>
-      </w:pPr>
-    </w:p>
-    <w:p>
-      <w:pPr>
-        <w:spacing w:line="276" w:lineRule="auto"/>
-      </w:pPr>
-      <w:r>
-        <w:t>Generative Model vs. Discriminative Model</w:t>
-      </w:r>
-    </w:p>
-    <w:p>
-      <w:pPr>
-        <w:spacing w:line="276" w:lineRule="auto"/>
-      </w:pPr>
-      <w:r>
-        <w:rPr>
-          <w:i/>
-          <w:iCs/>
-        </w:rPr>
-        <w:t>A Generative Model</w:t>
-      </w:r>
-      <w:r>
-        <w:t xml:space="preserve"> learns the joint probability </w:t>
-      </w:r>
-      <w:r>
-        <w:t xml:space="preserve">distribution </w:t>
+          <m:t xml:space="preserve">, </m:t>
+        </m:r>
+        <m:sSub>
+          <m:sSubPr>
+            <m:ctrlPr>
+              <w:rPr>
+                <w:rFonts w:ascii="Cambria Math" w:hAnsi="Cambria Math"/>
+                <w:i/>
+              </w:rPr>
+            </m:ctrlPr>
+          </m:sSubPr>
+          <m:e>
+            <m:r>
+              <w:rPr>
+                <w:rFonts w:ascii="Cambria Math" w:hAnsi="Cambria Math"/>
+              </w:rPr>
+              <m:t>X</m:t>
+            </m:r>
+          </m:e>
+          <m:sub>
+            <m:r>
+              <w:rPr>
+                <w:rFonts w:ascii="Cambria Math" w:hAnsi="Cambria Math"/>
+              </w:rPr>
+              <m:t>2</m:t>
+            </m:r>
+          </m:sub>
+        </m:sSub>
+        <m:r>
+          <w:rPr>
+            <w:rFonts w:ascii="Cambria Math" w:hAnsi="Cambria Math"/>
+          </w:rPr>
+          <m:t xml:space="preserve">, …, </m:t>
+        </m:r>
+        <m:sSub>
+          <m:sSubPr>
+            <m:ctrlPr>
+              <w:rPr>
+                <w:rFonts w:ascii="Cambria Math" w:hAnsi="Cambria Math"/>
+                <w:i/>
+              </w:rPr>
+            </m:ctrlPr>
+          </m:sSubPr>
+          <m:e>
+            <m:r>
+              <w:rPr>
+                <w:rFonts w:ascii="Cambria Math" w:hAnsi="Cambria Math"/>
+              </w:rPr>
+              <m:t>X</m:t>
+            </m:r>
+          </m:e>
+          <m:sub>
+            <m:r>
+              <w:rPr>
+                <w:rFonts w:ascii="Cambria Math" w:hAnsi="Cambria Math"/>
+              </w:rPr>
+              <m:t>n</m:t>
+            </m:r>
+          </m:sub>
+        </m:sSub>
+        <m:r>
+          <w:rPr>
+            <w:rFonts w:ascii="Cambria Math" w:hAnsi="Cambria Math"/>
+          </w:rPr>
+          <m:t>, …</m:t>
+        </m:r>
+      </m:oMath>
+      <w:r>
+        <w:t xml:space="preserve"> are random samples drawn from a population with overall mean </w:t>
       </w:r>
       <m:oMath>
         <m:r>
           <w:rPr>
             <w:rFonts w:ascii="Cambria Math" w:hAnsi="Cambria Math"/>
           </w:rPr>
-          <m:t>P(X,Y)</m:t>
+          <m:t>μ</m:t>
         </m:r>
       </m:oMath>
       <w:r>
-        <w:t xml:space="preserve">. It predicts the conditional probability with the help of Bayes Theorem. </w:t>
-      </w:r>
-      <w:r>
-        <w:rPr>
-          <w:i/>
-          <w:iCs/>
-        </w:rPr>
-        <w:t xml:space="preserve">A Discriminative Model </w:t>
-      </w:r>
-      <w:r>
-        <w:t>learns the conditional probability distribution</w:t>
+        <w:t xml:space="preserve"> and finite variance </w:t>
+      </w:r>
+      <m:oMath>
+        <m:sSup>
+          <m:sSupPr>
+            <m:ctrlPr>
+              <w:rPr>
+                <w:rFonts w:ascii="Cambria Math" w:hAnsi="Cambria Math"/>
+                <w:i/>
+              </w:rPr>
+            </m:ctrlPr>
+          </m:sSupPr>
+          <m:e>
+            <m:r>
+              <w:rPr>
+                <w:rFonts w:ascii="Cambria Math" w:hAnsi="Cambria Math"/>
+              </w:rPr>
+              <m:t>σ</m:t>
+            </m:r>
+          </m:e>
+          <m:sup>
+            <m:r>
+              <w:rPr>
+                <w:rFonts w:ascii="Cambria Math" w:hAnsi="Cambria Math"/>
+              </w:rPr>
+              <m:t>2</m:t>
+            </m:r>
+          </m:sup>
+        </m:sSup>
+      </m:oMath>
+      <w:r>
+        <w:t xml:space="preserve">, and if </w:t>
+      </w:r>
+      <m:oMath>
+        <m:sSub>
+          <m:sSubPr>
+            <m:ctrlPr>
+              <w:rPr>
+                <w:rFonts w:ascii="Cambria Math" w:hAnsi="Cambria Math"/>
+                <w:i/>
+              </w:rPr>
+            </m:ctrlPr>
+          </m:sSubPr>
+          <m:e>
+            <m:acc>
+              <m:accPr>
+                <m:chr m:val="̅"/>
+                <m:ctrlPr>
+                  <w:rPr>
+                    <w:rFonts w:ascii="Cambria Math" w:hAnsi="Cambria Math"/>
+                    <w:i/>
+                  </w:rPr>
+                </m:ctrlPr>
+              </m:accPr>
+              <m:e>
+                <m:r>
+                  <w:rPr>
+                    <w:rFonts w:ascii="Cambria Math" w:hAnsi="Cambria Math"/>
+                  </w:rPr>
+                  <m:t>X</m:t>
+                </m:r>
+              </m:e>
+            </m:acc>
+          </m:e>
+          <m:sub>
+            <m:r>
+              <w:rPr>
+                <w:rFonts w:ascii="Cambria Math" w:hAnsi="Cambria Math"/>
+              </w:rPr>
+              <m:t>n</m:t>
+            </m:r>
+          </m:sub>
+        </m:sSub>
+      </m:oMath>
+      <w:r>
+        <w:t xml:space="preserve"> is the sample mean of first n samples, then the limiting form of the distribution,</w:t>
       </w:r>
       <w:r>
         <w:t xml:space="preserve"> </w:t>
+      </w:r>
+      <m:oMath>
+        <m:r>
+          <w:rPr>
+            <w:rFonts w:ascii="Cambria Math" w:hAnsi="Cambria Math"/>
+          </w:rPr>
+          <m:t>Z=</m:t>
+        </m:r>
+        <m:func>
+          <m:funcPr>
+            <m:ctrlPr>
+              <w:rPr>
+                <w:rFonts w:ascii="Cambria Math" w:hAnsi="Cambria Math"/>
+                <w:i/>
+              </w:rPr>
+            </m:ctrlPr>
+          </m:funcPr>
+          <m:fName>
+            <m:limLow>
+              <m:limLowPr>
+                <m:ctrlPr>
+                  <w:rPr>
+                    <w:rFonts w:ascii="Cambria Math" w:hAnsi="Cambria Math"/>
+                    <w:i/>
+                  </w:rPr>
+                </m:ctrlPr>
+              </m:limLowPr>
+              <m:e>
+                <m:r>
+                  <m:rPr>
+                    <m:sty m:val="p"/>
+                  </m:rPr>
+                  <w:rPr>
+                    <w:rFonts w:ascii="Cambria Math" w:hAnsi="Cambria Math"/>
+                  </w:rPr>
+                  <m:t>lim</m:t>
+                </m:r>
+                <m:ctrlPr>
+                  <w:rPr>
+                    <w:rFonts w:ascii="Cambria Math" w:hAnsi="Cambria Math"/>
+                  </w:rPr>
+                </m:ctrlPr>
+              </m:e>
+              <m:lim>
+                <m:r>
+                  <w:rPr>
+                    <w:rFonts w:ascii="Cambria Math" w:hAnsi="Cambria Math"/>
+                  </w:rPr>
+                  <m:t>n→∞</m:t>
+                </m:r>
+                <m:ctrlPr>
+                  <w:rPr>
+                    <w:rFonts w:ascii="Cambria Math" w:hAnsi="Cambria Math"/>
+                  </w:rPr>
+                </m:ctrlPr>
+              </m:lim>
+            </m:limLow>
+          </m:fName>
+          <m:e>
+            <m:d>
+              <m:dPr>
+                <m:ctrlPr>
+                  <w:rPr>
+                    <w:rFonts w:ascii="Cambria Math" w:hAnsi="Cambria Math"/>
+                    <w:i/>
+                  </w:rPr>
+                </m:ctrlPr>
+              </m:dPr>
+              <m:e>
+                <m:f>
+                  <m:fPr>
+                    <m:ctrlPr>
+                      <w:rPr>
+                        <w:rFonts w:ascii="Cambria Math" w:hAnsi="Cambria Math"/>
+                        <w:i/>
+                      </w:rPr>
+                    </m:ctrlPr>
+                  </m:fPr>
+                  <m:num>
+                    <m:sSub>
+                      <m:sSubPr>
+                        <m:ctrlPr>
+                          <w:rPr>
+                            <w:rFonts w:ascii="Cambria Math" w:hAnsi="Cambria Math"/>
+                            <w:i/>
+                          </w:rPr>
+                        </m:ctrlPr>
+                      </m:sSubPr>
+                      <m:e>
+                        <m:acc>
+                          <m:accPr>
+                            <m:chr m:val="̅"/>
+                            <m:ctrlPr>
+                              <w:rPr>
+                                <w:rFonts w:ascii="Cambria Math" w:hAnsi="Cambria Math"/>
+                                <w:i/>
+                              </w:rPr>
+                            </m:ctrlPr>
+                          </m:accPr>
+                          <m:e>
+                            <m:r>
+                              <w:rPr>
+                                <w:rFonts w:ascii="Cambria Math" w:hAnsi="Cambria Math"/>
+                              </w:rPr>
+                              <m:t>X</m:t>
+                            </m:r>
+                          </m:e>
+                        </m:acc>
+                      </m:e>
+                      <m:sub>
+                        <m:r>
+                          <w:rPr>
+                            <w:rFonts w:ascii="Cambria Math" w:hAnsi="Cambria Math"/>
+                          </w:rPr>
+                          <m:t>n</m:t>
+                        </m:r>
+                      </m:sub>
+                    </m:sSub>
+                    <m:r>
+                      <w:rPr>
+                        <w:rFonts w:ascii="Cambria Math" w:hAnsi="Cambria Math"/>
+                      </w:rPr>
+                      <m:t>-μ</m:t>
+                    </m:r>
+                  </m:num>
+                  <m:den>
+                    <m:f>
+                      <m:fPr>
+                        <m:ctrlPr>
+                          <w:rPr>
+                            <w:rFonts w:ascii="Cambria Math" w:hAnsi="Cambria Math"/>
+                            <w:i/>
+                          </w:rPr>
+                        </m:ctrlPr>
+                      </m:fPr>
+                      <m:num>
+                        <m:r>
+                          <w:rPr>
+                            <w:rFonts w:ascii="Cambria Math" w:hAnsi="Cambria Math"/>
+                          </w:rPr>
+                          <m:t>σ</m:t>
+                        </m:r>
+                      </m:num>
+                      <m:den>
+                        <m:rad>
+                          <m:radPr>
+                            <m:degHide m:val="1"/>
+                            <m:ctrlPr>
+                              <w:rPr>
+                                <w:rFonts w:ascii="Cambria Math" w:hAnsi="Cambria Math"/>
+                                <w:i/>
+                              </w:rPr>
+                            </m:ctrlPr>
+                          </m:radPr>
+                          <m:deg/>
+                          <m:e>
+                            <m:r>
+                              <w:rPr>
+                                <w:rFonts w:ascii="Cambria Math" w:hAnsi="Cambria Math"/>
+                              </w:rPr>
+                              <m:t>n</m:t>
+                            </m:r>
+                          </m:e>
+                        </m:rad>
+                      </m:den>
+                    </m:f>
+                  </m:den>
+                </m:f>
+              </m:e>
+            </m:d>
+          </m:e>
+        </m:func>
+      </m:oMath>
+      <w:r>
+        <w:t>, is a standard normal distribution.</w:t>
+      </w:r>
+    </w:p>
+    <w:p/>
+    <w:p>
+      <w:pPr>
+        <w:pStyle w:val="Heading2"/>
+      </w:pPr>
+      <w:r>
+        <w:t>Law of large numbers</w:t>
+      </w:r>
+    </w:p>
+    <w:p>
+      <w:r>
+        <w:t>In probability theory, the law of large numbers (LLN) is a theorem that describes the result of performing the same experiment a large number of times. According to the law, the average of the results obtained from a large number of trials should be close to the expected value and tends to become closer to the expected value as more trials are performed.</w:t>
+      </w:r>
+    </w:p>
+    <w:p/>
+    <w:p>
+      <w:r>
+        <w:lastRenderedPageBreak/>
+        <w:t xml:space="preserve">It is also important to note that </w:t>
+      </w:r>
+      <w:r>
+        <w:rPr>
+          <w:highlight w:val="yellow"/>
+        </w:rPr>
+        <w:t>the LLN only applies to the average</w:t>
+      </w:r>
+      <w:r>
+        <w:t>. Therefore, while</w:t>
+      </w:r>
+    </w:p>
+    <w:p>
+      <m:oMathPara>
+        <m:oMath>
+          <m:func>
+            <m:funcPr>
+              <m:ctrlPr>
+                <w:rPr>
+                  <w:rFonts w:ascii="Cambria Math" w:hAnsi="Cambria Math"/>
+                  <w:i/>
+                </w:rPr>
+              </m:ctrlPr>
+            </m:funcPr>
+            <m:fName>
+              <m:limLow>
+                <m:limLowPr>
+                  <m:ctrlPr>
+                    <w:rPr>
+                      <w:rFonts w:ascii="Cambria Math" w:hAnsi="Cambria Math"/>
+                      <w:i/>
+                    </w:rPr>
+                  </m:ctrlPr>
+                </m:limLowPr>
+                <m:e>
+                  <m:r>
+                    <m:rPr>
+                      <m:sty m:val="p"/>
+                    </m:rPr>
+                    <w:rPr>
+                      <w:rFonts w:ascii="Cambria Math" w:hAnsi="Cambria Math"/>
+                    </w:rPr>
+                    <m:t>lim</m:t>
+                  </m:r>
+                  <m:ctrlPr>
+                    <w:rPr>
+                      <w:rFonts w:ascii="Cambria Math" w:hAnsi="Cambria Math"/>
+                    </w:rPr>
+                  </m:ctrlPr>
+                </m:e>
+                <m:lim>
+                  <m:r>
+                    <w:rPr>
+                      <w:rFonts w:ascii="Cambria Math" w:hAnsi="Cambria Math"/>
+                    </w:rPr>
+                    <m:t>n→∞</m:t>
+                  </m:r>
+                  <m:ctrlPr>
+                    <w:rPr>
+                      <w:rFonts w:ascii="Cambria Math" w:hAnsi="Cambria Math"/>
+                    </w:rPr>
+                  </m:ctrlPr>
+                </m:lim>
+              </m:limLow>
+            </m:fName>
+            <m:e>
+              <m:nary>
+                <m:naryPr>
+                  <m:chr m:val="∑"/>
+                  <m:limLoc m:val="undOvr"/>
+                  <m:ctrlPr>
+                    <w:rPr>
+                      <w:rFonts w:ascii="Cambria Math" w:hAnsi="Cambria Math"/>
+                      <w:i/>
+                    </w:rPr>
+                  </m:ctrlPr>
+                </m:naryPr>
+                <m:sub>
+                  <m:r>
+                    <w:rPr>
+                      <w:rFonts w:ascii="Cambria Math" w:hAnsi="Cambria Math"/>
+                    </w:rPr>
+                    <m:t>i=1</m:t>
+                  </m:r>
+                </m:sub>
+                <m:sup>
+                  <m:r>
+                    <w:rPr>
+                      <w:rFonts w:ascii="Cambria Math" w:hAnsi="Cambria Math"/>
+                    </w:rPr>
+                    <m:t>n</m:t>
+                  </m:r>
+                </m:sup>
+                <m:e>
+                  <m:f>
+                    <m:fPr>
+                      <m:ctrlPr>
+                        <w:rPr>
+                          <w:rFonts w:ascii="Cambria Math" w:hAnsi="Cambria Math"/>
+                          <w:i/>
+                        </w:rPr>
+                      </m:ctrlPr>
+                    </m:fPr>
+                    <m:num>
+                      <m:sSub>
+                        <m:sSubPr>
+                          <m:ctrlPr>
+                            <w:rPr>
+                              <w:rFonts w:ascii="Cambria Math" w:hAnsi="Cambria Math"/>
+                              <w:i/>
+                            </w:rPr>
+                          </m:ctrlPr>
+                        </m:sSubPr>
+                        <m:e>
+                          <m:r>
+                            <w:rPr>
+                              <w:rFonts w:ascii="Cambria Math" w:hAnsi="Cambria Math"/>
+                            </w:rPr>
+                            <m:t>X</m:t>
+                          </m:r>
+                        </m:e>
+                        <m:sub>
+                          <m:r>
+                            <w:rPr>
+                              <w:rFonts w:ascii="Cambria Math" w:hAnsi="Cambria Math"/>
+                            </w:rPr>
+                            <m:t>i</m:t>
+                          </m:r>
+                        </m:sub>
+                      </m:sSub>
+                    </m:num>
+                    <m:den>
+                      <m:r>
+                        <w:rPr>
+                          <w:rFonts w:ascii="Cambria Math" w:hAnsi="Cambria Math"/>
+                        </w:rPr>
+                        <m:t>n</m:t>
+                      </m:r>
+                    </m:den>
+                  </m:f>
+                </m:e>
+              </m:nary>
+              <m:r>
+                <w:rPr>
+                  <w:rFonts w:ascii="Cambria Math" w:hAnsi="Cambria Math"/>
+                </w:rPr>
+                <m:t>=</m:t>
+              </m:r>
+              <m:acc>
+                <m:accPr>
+                  <m:chr m:val="̅"/>
+                  <m:ctrlPr>
+                    <w:rPr>
+                      <w:rFonts w:ascii="Cambria Math" w:hAnsi="Cambria Math"/>
+                      <w:i/>
+                    </w:rPr>
+                  </m:ctrlPr>
+                </m:accPr>
+                <m:e>
+                  <m:r>
+                    <w:rPr>
+                      <w:rFonts w:ascii="Cambria Math" w:hAnsi="Cambria Math"/>
+                    </w:rPr>
+                    <m:t>X</m:t>
+                  </m:r>
+                </m:e>
+              </m:acc>
+            </m:e>
+          </m:func>
+        </m:oMath>
+      </m:oMathPara>
+    </w:p>
+    <w:p/>
+    <w:p>
+      <w:r>
+        <w:t>Ba</w:t>
+      </w:r>
+      <w:r>
+        <w:t>yes’ Theorem</w:t>
+      </w:r>
+    </w:p>
+    <w:p>
+      <m:oMathPara>
+        <m:oMath>
+          <m:r>
+            <w:rPr>
+              <w:rFonts w:ascii="Cambria Math" w:hAnsi="Cambria Math"/>
+            </w:rPr>
+            <m:t>P</m:t>
+          </m:r>
+          <m:d>
+            <m:dPr>
+              <m:ctrlPr>
+                <w:rPr>
+                  <w:rFonts w:ascii="Cambria Math" w:hAnsi="Cambria Math"/>
+                  <w:i/>
+                </w:rPr>
+              </m:ctrlPr>
+            </m:dPr>
+            <m:e>
+              <m:r>
+                <w:rPr>
+                  <w:rFonts w:ascii="Cambria Math" w:hAnsi="Cambria Math"/>
+                </w:rPr>
+                <m:t>A</m:t>
+              </m:r>
+            </m:e>
+            <m:e>
+              <m:r>
+                <w:rPr>
+                  <w:rFonts w:ascii="Cambria Math" w:hAnsi="Cambria Math"/>
+                </w:rPr>
+                <m:t>B</m:t>
+              </m:r>
+            </m:e>
+          </m:d>
+          <m:r>
+            <w:rPr>
+              <w:rFonts w:ascii="Cambria Math" w:hAnsi="Cambria Math"/>
+            </w:rPr>
+            <m:t>=</m:t>
+          </m:r>
+          <m:f>
+            <m:fPr>
+              <m:ctrlPr>
+                <w:rPr>
+                  <w:rFonts w:ascii="Cambria Math" w:hAnsi="Cambria Math"/>
+                  <w:i/>
+                </w:rPr>
+              </m:ctrlPr>
+            </m:fPr>
+            <m:num>
+              <m:r>
+                <w:rPr>
+                  <w:rFonts w:ascii="Cambria Math" w:hAnsi="Cambria Math"/>
+                </w:rPr>
+                <m:t>P</m:t>
+              </m:r>
+              <m:d>
+                <m:dPr>
+                  <m:ctrlPr>
+                    <w:rPr>
+                      <w:rFonts w:ascii="Cambria Math" w:hAnsi="Cambria Math"/>
+                      <w:i/>
+                    </w:rPr>
+                  </m:ctrlPr>
+                </m:dPr>
+                <m:e>
+                  <m:r>
+                    <w:rPr>
+                      <w:rFonts w:ascii="Cambria Math" w:hAnsi="Cambria Math"/>
+                    </w:rPr>
+                    <m:t>B</m:t>
+                  </m:r>
+                </m:e>
+                <m:e>
+                  <m:r>
+                    <w:rPr>
+                      <w:rFonts w:ascii="Cambria Math" w:hAnsi="Cambria Math"/>
+                    </w:rPr>
+                    <m:t>A</m:t>
+                  </m:r>
+                </m:e>
+              </m:d>
+              <m:r>
+                <w:rPr>
+                  <w:rFonts w:ascii="Cambria Math" w:hAnsi="Cambria Math"/>
+                </w:rPr>
+                <m:t>P</m:t>
+              </m:r>
+              <m:d>
+                <m:dPr>
+                  <m:ctrlPr>
+                    <w:rPr>
+                      <w:rFonts w:ascii="Cambria Math" w:hAnsi="Cambria Math"/>
+                      <w:i/>
+                    </w:rPr>
+                  </m:ctrlPr>
+                </m:dPr>
+                <m:e>
+                  <m:r>
+                    <w:rPr>
+                      <w:rFonts w:ascii="Cambria Math" w:hAnsi="Cambria Math"/>
+                    </w:rPr>
+                    <m:t>A</m:t>
+                  </m:r>
+                </m:e>
+              </m:d>
+            </m:num>
+            <m:den>
+              <m:r>
+                <w:rPr>
+                  <w:rFonts w:ascii="Cambria Math" w:hAnsi="Cambria Math"/>
+                </w:rPr>
+                <m:t>P</m:t>
+              </m:r>
+              <m:d>
+                <m:dPr>
+                  <m:ctrlPr>
+                    <w:rPr>
+                      <w:rFonts w:ascii="Cambria Math" w:hAnsi="Cambria Math"/>
+                      <w:i/>
+                    </w:rPr>
+                  </m:ctrlPr>
+                </m:dPr>
+                <m:e>
+                  <m:r>
+                    <w:rPr>
+                      <w:rFonts w:ascii="Cambria Math" w:hAnsi="Cambria Math"/>
+                    </w:rPr>
+                    <m:t>B</m:t>
+                  </m:r>
+                </m:e>
+              </m:d>
+            </m:den>
+          </m:f>
+        </m:oMath>
+      </m:oMathPara>
+    </w:p>
+    <w:p>
+      <w:pPr>
+        <w:rPr>
+          <w:vertAlign w:val="subscript"/>
+        </w:rPr>
+      </w:pPr>
+      <w:r>
+        <w:t xml:space="preserve">Where A and B are events and </w:t>
       </w:r>
       <m:oMath>
         <m:r>
@@ -18268,6 +18874,174 @@
               <w:rPr>
                 <w:rFonts w:ascii="Cambria Math" w:hAnsi="Cambria Math"/>
               </w:rPr>
+              <m:t>B</m:t>
+            </m:r>
+          </m:e>
+        </m:d>
+        <m:r>
+          <w:rPr>
+            <w:rFonts w:ascii="Cambria Math" w:hAnsi="Cambria Math"/>
+          </w:rPr>
+          <m:t>≠0</m:t>
+        </m:r>
+      </m:oMath>
+      <w:r>
+        <w:t>.</w:t>
+      </w:r>
+    </w:p>
+    <w:p/>
+    <w:p/>
+    <w:p>
+      <w:pPr>
+        <w:spacing w:line="276" w:lineRule="auto"/>
+      </w:pPr>
+      <w:r>
+        <w:t>Neural Network Embeddings Explained</w:t>
+      </w:r>
+    </w:p>
+    <w:p>
+      <w:pPr>
+        <w:spacing w:line="276" w:lineRule="auto"/>
+      </w:pPr>
+      <w:r>
+        <w:t>An embedding is a mapping of a discrete — categorical — variable to a vector of continuous numbers.</w:t>
+      </w:r>
+    </w:p>
+    <w:p>
+      <w:pPr>
+        <w:spacing w:line="276" w:lineRule="auto"/>
+      </w:pPr>
+      <w:hyperlink r:id="rId18" w:history="1">
+        <w:r>
+          <w:rPr>
+            <w:rStyle w:val="Hyperlink"/>
+          </w:rPr>
+          <w:t>https://towardsdatascience.com/neural-network-embeddings-explained-4d028e6f0526</w:t>
+        </w:r>
+      </w:hyperlink>
+    </w:p>
+    <w:p>
+      <w:pPr>
+        <w:spacing w:line="276" w:lineRule="auto"/>
+      </w:pPr>
+    </w:p>
+    <w:p>
+      <w:pPr>
+        <w:spacing w:line="276" w:lineRule="auto"/>
+      </w:pPr>
+      <w:r>
+        <w:t>Embedding versus one-hot encoding</w:t>
+      </w:r>
+    </w:p>
+    <w:p>
+      <w:pPr>
+        <w:spacing w:line="276" w:lineRule="auto"/>
+      </w:pPr>
+      <w:r>
+        <w:t>The one-hot encoding technique has two main drawbacks:</w:t>
+      </w:r>
+    </w:p>
+    <w:p>
+      <w:pPr>
+        <w:pStyle w:val="ListParagraph"/>
+        <w:numPr>
+          <w:ilvl w:val="0"/>
+          <w:numId w:val="2"/>
+        </w:numPr>
+        <w:spacing w:line="276" w:lineRule="auto"/>
+      </w:pPr>
+      <w:r>
+        <w:t>For high-cardinality variables — those with many unique categories — the dimensionality of the transformed vector becomes unmanageable.</w:t>
+      </w:r>
+    </w:p>
+    <w:p>
+      <w:pPr>
+        <w:pStyle w:val="ListParagraph"/>
+        <w:numPr>
+          <w:ilvl w:val="0"/>
+          <w:numId w:val="2"/>
+        </w:numPr>
+        <w:spacing w:line="276" w:lineRule="auto"/>
+      </w:pPr>
+      <w:r>
+        <w:t>The mapping is completely uninformed: “similar” categories are not placed closer to each other in embedding space.</w:t>
+      </w:r>
+    </w:p>
+    <w:p>
+      <w:pPr>
+        <w:spacing w:line="276" w:lineRule="auto"/>
+      </w:pPr>
+    </w:p>
+    <w:p>
+      <w:pPr>
+        <w:spacing w:line="276" w:lineRule="auto"/>
+      </w:pPr>
+      <w:r>
+        <w:t>Generative Model vs. Discriminative Model</w:t>
+      </w:r>
+    </w:p>
+    <w:p>
+      <w:pPr>
+        <w:spacing w:line="276" w:lineRule="auto"/>
+      </w:pPr>
+      <w:r>
+        <w:rPr>
+          <w:i/>
+          <w:iCs/>
+        </w:rPr>
+        <w:t>A Generative Model</w:t>
+      </w:r>
+      <w:r>
+        <w:t xml:space="preserve"> learns the joint probability </w:t>
+      </w:r>
+      <w:r>
+        <w:t xml:space="preserve">distribution </w:t>
+      </w:r>
+      <m:oMath>
+        <m:r>
+          <w:rPr>
+            <w:rFonts w:ascii="Cambria Math" w:hAnsi="Cambria Math"/>
+          </w:rPr>
+          <m:t>P(X,Y)</m:t>
+        </m:r>
+      </m:oMath>
+      <w:r>
+        <w:t xml:space="preserve">. It predicts the conditional probability with the help of Bayes Theorem. </w:t>
+      </w:r>
+      <w:r>
+        <w:rPr>
+          <w:i/>
+          <w:iCs/>
+        </w:rPr>
+        <w:t xml:space="preserve">A Discriminative Model </w:t>
+      </w:r>
+      <w:r>
+        <w:t>learns the conditional probability distribution</w:t>
+      </w:r>
+      <w:r>
+        <w:t xml:space="preserve"> </w:t>
+      </w:r>
+      <m:oMath>
+        <m:r>
+          <w:rPr>
+            <w:rFonts w:ascii="Cambria Math" w:hAnsi="Cambria Math"/>
+          </w:rPr>
+          <m:t>P</m:t>
+        </m:r>
+        <m:d>
+          <m:dPr>
+            <m:ctrlPr>
+              <w:rPr>
+                <w:rFonts w:ascii="Cambria Math" w:hAnsi="Cambria Math"/>
+                <w:i/>
+              </w:rPr>
+            </m:ctrlPr>
+          </m:dPr>
+          <m:e>
+            <m:r>
+              <w:rPr>
+                <w:rFonts w:ascii="Cambria Math" w:hAnsi="Cambria Math"/>
+              </w:rPr>
               <m:t>Y</m:t>
             </m:r>
           </m:e>
@@ -18470,6 +19244,7 @@
         <w:spacing w:line="276" w:lineRule="auto"/>
       </w:pPr>
       <w:r>
+        <w:lastRenderedPageBreak/>
         <w:t xml:space="preserve">Use Bayes rule to calculate </w:t>
       </w:r>
       <m:oMath>
@@ -18867,11 +19642,7 @@
         <w:t xml:space="preserve"> </w:t>
       </w:r>
       <w:r>
-        <w:t xml:space="preserve">Many recommendation models rely on both dense and sparse </w:t>
-      </w:r>
-      <w:r>
-        <w:lastRenderedPageBreak/>
-        <w:t>features in conjunction in order to achieve the best results. Dense features cannot completely replace sparse features and vice versa.</w:t>
+        <w:t>Many recommendation models rely on both dense and sparse features in conjunction in order to achieve the best results. Dense features cannot completely replace sparse features and vice versa.</w:t>
       </w:r>
     </w:p>
     <w:p>
@@ -18999,7 +19770,11 @@
       </w:r>
       <w:proofErr w:type="spellEnd"/>
       <w:r>
-        <w:t xml:space="preserve"> new minority instances between existing minority instances. It generates the </w:t>
+        <w:t xml:space="preserve"> new </w:t>
+      </w:r>
+      <w:r>
+        <w:lastRenderedPageBreak/>
+        <w:t>minority instances between existing minority instances. It generates the </w:t>
       </w:r>
       <w:r>
         <w:rPr>
@@ -19706,7 +20481,6 @@
         <w:spacing w:line="276" w:lineRule="auto"/>
       </w:pPr>
       <w:r>
-        <w:lastRenderedPageBreak/>
         <w:br/>
       </w:r>
     </w:p>
@@ -21049,7 +21823,7 @@
                     <pic:cNvPicPr/>
                   </pic:nvPicPr>
                   <pic:blipFill>
-                    <a:blip r:embed="rId18"/>
+                    <a:blip r:embed="rId19"/>
                     <a:stretch>
                       <a:fillRect/>
                     </a:stretch>
@@ -21094,7 +21868,7 @@
                     <pic:cNvPicPr/>
                   </pic:nvPicPr>
                   <pic:blipFill>
-                    <a:blip r:embed="rId19"/>
+                    <a:blip r:embed="rId20"/>
                     <a:stretch>
                       <a:fillRect/>
                     </a:stretch>
@@ -21752,8 +22526,8 @@
       </m:oMathPara>
     </w:p>
     <w:sectPr>
-      <w:footerReference w:type="even" r:id="rId20"/>
-      <w:footerReference w:type="default" r:id="rId21"/>
+      <w:footerReference w:type="even" r:id="rId21"/>
+      <w:footerReference w:type="default" r:id="rId22"/>
       <w:pgSz w:w="12240" w:h="15840"/>
       <w:pgMar w:top="1440" w:right="1440" w:bottom="1440" w:left="1440" w:header="720" w:footer="720" w:gutter="0"/>
       <w:cols w:space="720"/>
@@ -28241,4 +29015,16 @@
     </a:ext>
   </a:extLst>
 </a:theme>
+</file>
+
+<file path=customXml/item1.xml><?xml version="1.0" encoding="utf-8"?>
+<b:Sources xmlns:b="http://schemas.openxmlformats.org/officeDocument/2006/bibliography" xmlns="http://schemas.openxmlformats.org/officeDocument/2006/bibliography" SelectedStyle="/APASixthEditionOfficeOnline.xsl" StyleName="APA" Version="6"/>
+</file>
+
+<file path=customXml/itemProps1.xml><?xml version="1.0" encoding="utf-8"?>
+<ds:datastoreItem xmlns:ds="http://schemas.openxmlformats.org/officeDocument/2006/customXml" ds:itemID="{0071070E-DFDE-5B47-B272-4B5A53597C1E}">
+  <ds:schemaRefs>
+    <ds:schemaRef ds:uri="http://schemas.openxmlformats.org/officeDocument/2006/bibliography"/>
+  </ds:schemaRefs>
+</ds:datastoreItem>
 </file>
</xml_diff>